<commit_message>
Generate attributes and elements from CMF properties.
</commit_message>
<xml_diff>
--- a/Examples.docx
+++ b/Examples.docx
@@ -1086,6 +1086,14 @@
                 <w:rFonts w:ascii="Courier New" w:hAnsi="Courier New" w:cs="Courier New"/>
                 <w:sz w:val="18"/>
                 <w:szCs w:val="18"/>
+              </w:rPr>
+              <w:t xml:space="preserve"> </w:t>
+            </w:r>
+            <w:r>
+              <w:rPr>
+                <w:rFonts w:ascii="Courier New" w:hAnsi="Courier New" w:cs="Courier New"/>
+                <w:sz w:val="18"/>
+                <w:szCs w:val="18"/>
                 <w:highlight w:val="yellow"/>
               </w:rPr>
               <w:t>&lt;xs:attribute ref="nc:foo"/&gt;</w:t>
@@ -2625,6 +2633,14 @@
                 <w:szCs w:val="18"/>
               </w:rPr>
               <w:t xml:space="preserve">    &lt;xs:extension base="niem-xs:decimal"/&gt;</w:t>
+            </w:r>
+            <w:r>
+              <w:rPr>
+                <w:rFonts w:ascii="Courier New" w:hAnsi="Courier New" w:cs="Courier New"/>
+                <w:sz w:val="18"/>
+                <w:szCs w:val="18"/>
+              </w:rPr>
+              <w:t>l</w:t>
             </w:r>
           </w:p>
           <w:p>

</xml_diff>